<commit_message>
everyone's part assembled in presentation
</commit_message>
<xml_diff>
--- a/Final presentation/Power point text.docx
+++ b/Final presentation/Power point text.docx
@@ -38,13 +38,7 @@
         <w:rPr>
           <w:lang w:val="en-US"/>
         </w:rPr>
-        <w:t xml:space="preserve">Hello! We are Mad Projects team and we are here to tell you about our last </w:t>
-      </w:r>
-      <w:r>
-        <w:rPr>
-          <w:lang w:val="en-US"/>
-        </w:rPr>
-        <w:t>work</w:t>
+        <w:t>Hello! We are Mad Projects team and we are here to tell you about our last project</w:t>
       </w:r>
       <w:r>
         <w:rPr>
@@ -62,7 +56,7 @@
         <w:rPr>
           <w:lang w:val="en-US"/>
         </w:rPr>
-        <w:t xml:space="preserve">But first, let us introduce ourselves. </w:t>
+        <w:t xml:space="preserve">But first, let us fully introduce ourselves. </w:t>
       </w:r>
       <w:r>
         <w:rPr>
@@ -115,19 +109,7 @@
         <w:rPr>
           <w:lang w:val="en-US"/>
         </w:rPr>
-        <w:t>Dimit</w:t>
-      </w:r>
-      <w:r>
-        <w:rPr>
-          <w:lang w:val="en-US"/>
-        </w:rPr>
-        <w:t>a</w:t>
-      </w:r>
-      <w:r>
-        <w:rPr>
-          <w:lang w:val="en-US"/>
-        </w:rPr>
-        <w:t>r</w:t>
+        <w:t>Dimitr</w:t>
       </w:r>
       <w:proofErr w:type="spellEnd"/>
       <w:r>
@@ -214,37 +196,19 @@
         <w:rPr>
           <w:lang w:val="en-US"/>
         </w:rPr>
-        <w:t>t</w:t>
-      </w:r>
-      <w:r>
-        <w:rPr>
-          <w:lang w:val="en-US"/>
-        </w:rPr>
-        <w:t xml:space="preserve">hese </w:t>
-      </w:r>
-      <w:r>
-        <w:rPr>
-          <w:lang w:val="en-US"/>
-        </w:rPr>
-        <w:t xml:space="preserve">and </w:t>
-      </w:r>
-      <w:r>
-        <w:rPr>
-          <w:lang w:val="en-US"/>
-        </w:rPr>
-        <w:t xml:space="preserve">deliver our customers the best </w:t>
-      </w:r>
-      <w:r>
-        <w:rPr>
-          <w:lang w:val="en-US"/>
-        </w:rPr>
-        <w:t>solution</w:t>
-      </w:r>
-      <w:r>
-        <w:rPr>
-          <w:lang w:val="en-US"/>
-        </w:rPr>
-        <w:t>.</w:t>
+        <w:t>these knowledges</w:t>
+      </w:r>
+      <w:r>
+        <w:rPr>
+          <w:lang w:val="en-US"/>
+        </w:rPr>
+        <w:t xml:space="preserve"> and </w:t>
+      </w:r>
+      <w:r>
+        <w:rPr>
+          <w:lang w:val="en-US"/>
+        </w:rPr>
+        <w:t>deliver our customers the best possible product.</w:t>
       </w:r>
       <w:r>
         <w:rPr>
@@ -262,13 +226,7 @@
         <w:rPr>
           <w:lang w:val="en-US"/>
         </w:rPr>
-        <w:t xml:space="preserve">, </w:t>
-      </w:r>
-      <w:r>
-        <w:rPr>
-          <w:lang w:val="en-US"/>
-        </w:rPr>
-        <w:t>“Event pack”.</w:t>
+        <w:t xml:space="preserve"> that we called “Event pack”.</w:t>
       </w:r>
       <w:r>
         <w:rPr>
@@ -286,19 +244,7 @@
         <w:rPr>
           <w:lang w:val="en-US"/>
         </w:rPr>
-        <w:t xml:space="preserve">event pack the </w:t>
-      </w:r>
-      <w:r>
-        <w:rPr>
-          <w:lang w:val="en-US"/>
-        </w:rPr>
-        <w:t>best</w:t>
-      </w:r>
-      <w:r>
-        <w:rPr>
-          <w:lang w:val="en-US"/>
-        </w:rPr>
-        <w:t xml:space="preserve"> solution for your event’s management?</w:t>
+        <w:t>our event pack the perfect solution for your event’s management?</w:t>
       </w:r>
     </w:p>
     <w:p>
@@ -355,13 +301,13 @@
         <w:rPr>
           <w:lang w:val="en-US"/>
         </w:rPr>
-        <w:t xml:space="preserve">as </w:t>
-      </w:r>
-      <w:r>
-        <w:rPr>
-          <w:lang w:val="en-US"/>
-        </w:rPr>
-        <w:t>students,</w:t>
+        <w:t>as international</w:t>
+      </w:r>
+      <w:r>
+        <w:rPr>
+          <w:lang w:val="en-US"/>
+        </w:rPr>
+        <w:t xml:space="preserve"> students,</w:t>
       </w:r>
       <w:r>
         <w:rPr>
@@ -398,12 +344,6 @@
           <w:lang w:val="en-US"/>
         </w:rPr>
         <w:t>it</w:t>
-      </w:r>
-      <w:r>
-        <w:rPr>
-          <w:lang w:val="en-US"/>
-        </w:rPr>
-        <w:t>,</w:t>
       </w:r>
       <w:r>
         <w:rPr>
@@ -716,21 +656,7 @@
         <w:rPr>
           <w:lang w:val="en-US"/>
         </w:rPr>
-        <w:t xml:space="preserve">, </w:t>
-      </w:r>
-      <w:r>
-        <w:rPr>
-          <w:lang w:val="en-US"/>
-        </w:rPr>
-        <w:t xml:space="preserve">and </w:t>
-      </w:r>
-      <w:bookmarkStart w:id="0" w:name="_GoBack"/>
-      <w:bookmarkEnd w:id="0"/>
-      <w:r>
-        <w:rPr>
-          <w:lang w:val="en-US"/>
-        </w:rPr>
-        <w:t>stability (</w:t>
+        <w:t>, stability (</w:t>
       </w:r>
       <w:r>
         <w:rPr>
@@ -1014,10 +940,87 @@
       </w:r>
       <w:r>
         <w:rPr>
-          <w:color w:val="FF0000"/>
-          <w:lang w:val="en-US"/>
-        </w:rPr>
-        <w:t>HERE ADD PLZ WHAT APP DOES VERY-VERY BRIEFLY, BECAUSE IT’S JUST INTRO.</w:t>
+          <w:lang w:val="en-US"/>
+        </w:rPr>
+        <w:t xml:space="preserve">checks visitors in and out of event, Allows </w:t>
+      </w:r>
+      <w:proofErr w:type="spellStart"/>
+      <w:r>
+        <w:rPr>
+          <w:lang w:val="en-US"/>
+        </w:rPr>
+        <w:t>employess</w:t>
+      </w:r>
+      <w:proofErr w:type="spellEnd"/>
+      <w:r>
+        <w:rPr>
+          <w:lang w:val="en-US"/>
+        </w:rPr>
+        <w:t xml:space="preserve"> to sell food and beverages</w:t>
+      </w:r>
+      <w:r>
+        <w:rPr>
+          <w:lang w:val="en-US"/>
+        </w:rPr>
+        <w:t xml:space="preserve"> at shops</w:t>
+      </w:r>
+      <w:r>
+        <w:rPr>
+          <w:lang w:val="en-US"/>
+        </w:rPr>
+        <w:t xml:space="preserve">, Loan and </w:t>
+      </w:r>
+      <w:r>
+        <w:rPr>
+          <w:lang w:val="en-US"/>
+        </w:rPr>
+        <w:t>collect</w:t>
+      </w:r>
+      <w:r>
+        <w:rPr>
+          <w:lang w:val="en-US"/>
+        </w:rPr>
+        <w:t xml:space="preserve"> items</w:t>
+      </w:r>
+      <w:r>
+        <w:rPr>
+          <w:lang w:val="en-US"/>
+        </w:rPr>
+        <w:t xml:space="preserve"> at </w:t>
+      </w:r>
+      <w:proofErr w:type="spellStart"/>
+      <w:r>
+        <w:rPr>
+          <w:lang w:val="en-US"/>
+        </w:rPr>
+        <w:t>loanstands</w:t>
+      </w:r>
+      <w:proofErr w:type="spellEnd"/>
+      <w:r>
+        <w:rPr>
+          <w:lang w:val="en-US"/>
+        </w:rPr>
+        <w:t xml:space="preserve">, </w:t>
+      </w:r>
+      <w:proofErr w:type="spellStart"/>
+      <w:r>
+        <w:rPr>
+          <w:lang w:val="en-US"/>
+        </w:rPr>
+        <w:t>Check</w:t>
+      </w:r>
+      <w:r>
+        <w:rPr>
+          <w:lang w:val="en-US"/>
+        </w:rPr>
+        <w:t>in</w:t>
+      </w:r>
+      <w:proofErr w:type="spellEnd"/>
+      <w:r>
+        <w:rPr>
+          <w:lang w:val="en-US"/>
+        </w:rPr>
+        <w:t xml:space="preserve"> to camping, show overview of event and manage employees</w:t>
       </w:r>
     </w:p>
     <w:p>
@@ -1188,7 +1191,14 @@
         <w:rPr>
           <w:lang w:val="en-US"/>
         </w:rPr>
-        <w:t>. That helps us to make data loading on the website much faster</w:t>
+        <w:t xml:space="preserve">. That helps us to make data loading on the website </w:t>
+      </w:r>
+      <w:r>
+        <w:rPr>
+          <w:lang w:val="en-US"/>
+        </w:rPr>
+        <w:lastRenderedPageBreak/>
+        <w:t>much faster</w:t>
       </w:r>
       <w:r>
         <w:rPr>
@@ -1225,14 +1235,7 @@
         <w:rPr>
           <w:lang w:val="en-US"/>
         </w:rPr>
-        <w:t xml:space="preserve">filling in any </w:t>
-      </w:r>
-      <w:r>
-        <w:rPr>
-          <w:lang w:val="en-US"/>
-        </w:rPr>
-        <w:lastRenderedPageBreak/>
-        <w:t>data.</w:t>
+        <w:t>filling in any data.</w:t>
       </w:r>
       <w:r>
         <w:rPr>
@@ -1462,6 +1465,163 @@
           <w:lang w:val="en-US"/>
         </w:rPr>
       </w:pPr>
+      <w:r>
+        <w:rPr>
+          <w:lang w:val="en-US"/>
+        </w:rPr>
+        <w:t>Our application not only fulfills all the functional requirements, but also has many benefits, that make it a perfect solution for the employee’s and visitor’s best experience.</w:t>
+      </w:r>
+    </w:p>
+    <w:p>
+      <w:pPr>
+        <w:rPr>
+          <w:lang w:val="en-US"/>
+        </w:rPr>
+      </w:pPr>
+      <w:r>
+        <w:rPr>
+          <w:lang w:val="en-US"/>
+        </w:rPr>
+        <w:t>Firstly the all the apps and functionality is built into one application that can easily be distributed to the employees. Where the employee can only use the apps that they have access to.</w:t>
+      </w:r>
+    </w:p>
+    <w:p>
+      <w:pPr>
+        <w:rPr>
+          <w:lang w:val="en-US"/>
+        </w:rPr>
+      </w:pPr>
+      <w:r>
+        <w:rPr>
+          <w:lang w:val="en-US"/>
+        </w:rPr>
+        <w:t xml:space="preserve">Second  The apps has been tested extensively using functionality testing, usability testing, monkey testing in order to make it as efficient and user-friendly as possible. </w:t>
+      </w:r>
+    </w:p>
+    <w:p>
+      <w:pPr>
+        <w:rPr>
+          <w:lang w:val="en-US"/>
+        </w:rPr>
+      </w:pPr>
+      <w:r>
+        <w:rPr>
+          <w:lang w:val="en-US"/>
+        </w:rPr>
+        <w:t xml:space="preserve">Third </w:t>
+      </w:r>
+      <w:r>
+        <w:rPr>
+          <w:lang w:val="en-US"/>
+        </w:rPr>
+        <w:t>the application is very user friendly for both the employee and the visitor. It requires minimal input from the employee to complete the task</w:t>
+      </w:r>
+      <w:r>
+        <w:rPr>
+          <w:lang w:val="en-US"/>
+        </w:rPr>
+        <w:t xml:space="preserve"> efficiently</w:t>
+      </w:r>
+      <w:r>
+        <w:rPr>
+          <w:lang w:val="en-US"/>
+        </w:rPr>
+        <w:t>. This also reduces errors and exceptions</w:t>
+      </w:r>
+    </w:p>
+    <w:p>
+      <w:pPr>
+        <w:rPr>
+          <w:lang w:val="en-US"/>
+        </w:rPr>
+      </w:pPr>
+      <w:r>
+        <w:rPr>
+          <w:lang w:val="en-US"/>
+        </w:rPr>
+        <w:t>Fourth Visitor receives RFID bracelet at check in and uses it in the event for quick and easy identification in the event</w:t>
+      </w:r>
+    </w:p>
+    <w:p>
+      <w:pPr>
+        <w:rPr>
+          <w:lang w:val="en-US"/>
+        </w:rPr>
+      </w:pPr>
+      <w:r>
+        <w:rPr>
+          <w:lang w:val="en-US"/>
+        </w:rPr>
+        <w:t>Fifth</w:t>
+      </w:r>
+      <w:r>
+        <w:rPr>
+          <w:lang w:val="en-US"/>
+        </w:rPr>
+        <w:t xml:space="preserve"> </w:t>
+      </w:r>
+      <w:r>
+        <w:rPr>
+          <w:lang w:val="en-US"/>
+        </w:rPr>
+        <w:t xml:space="preserve">Very clear </w:t>
+      </w:r>
+      <w:r>
+        <w:rPr>
+          <w:lang w:val="en-US"/>
+        </w:rPr>
+        <w:t xml:space="preserve">exception prevention and handling. The app prevents the employee from causing any errors </w:t>
+      </w:r>
+      <w:r>
+        <w:rPr>
+          <w:lang w:val="en-US"/>
+        </w:rPr>
+        <w:t>by checking and validating input, checking if RFID read is attached and database connection in order to prevent any time consuming or very severe problems in the event</w:t>
+      </w:r>
+      <w:r>
+        <w:rPr>
+          <w:lang w:val="en-US"/>
+        </w:rPr>
+        <w:t>. By showing very clear messages.</w:t>
+      </w:r>
+    </w:p>
+    <w:p>
+      <w:pPr>
+        <w:rPr>
+          <w:lang w:val="en-US"/>
+        </w:rPr>
+      </w:pPr>
+      <w:r>
+        <w:rPr>
+          <w:lang w:val="en-US"/>
+        </w:rPr>
+        <w:t>Sixth</w:t>
+      </w:r>
+      <w:r>
+        <w:rPr>
+          <w:lang w:val="en-US"/>
+        </w:rPr>
+        <w:t xml:space="preserve"> The app is very expandable due to the (MVVM) structure used </w:t>
+      </w:r>
+      <w:r>
+        <w:rPr>
+          <w:lang w:val="en-US"/>
+        </w:rPr>
+        <w:t>it is very simple to make any alterations to the app. This can be very useful when adding a new stand to the events for example. And the apps User interface can be changed very easily.</w:t>
+      </w:r>
+    </w:p>
+    <w:p>
+      <w:pPr>
+        <w:rPr>
+          <w:lang w:val="en-US"/>
+        </w:rPr>
+      </w:pPr>
+      <w:r>
+        <w:rPr>
+          <w:lang w:val="en-US"/>
+        </w:rPr>
+        <w:t>Seventh Apps are automatic and reset in x amount of seconds this is done so that many visitor can be served relatively quickly. This avoids long wait time.</w:t>
+      </w:r>
     </w:p>
     <w:p>
       <w:pPr>
@@ -1579,7 +1739,14 @@
         <w:rPr>
           <w:lang w:val="en-US"/>
         </w:rPr>
-        <w:t xml:space="preserve">working on a product from the first meeting with client till the day we finished this presentation. </w:t>
+        <w:t xml:space="preserve">working on a product from the first meeting with client </w:t>
+      </w:r>
+      <w:r>
+        <w:rPr>
+          <w:lang w:val="en-US"/>
+        </w:rPr>
+        <w:lastRenderedPageBreak/>
+        <w:t xml:space="preserve">till the day we finished this presentation. </w:t>
       </w:r>
       <w:r>
         <w:rPr>
@@ -1597,7 +1764,13 @@
         <w:rPr>
           <w:lang w:val="en-US"/>
         </w:rPr>
-        <w:t>a good semester and a good project. I am fully happy with the result and I think we did the best version of something we could do.</w:t>
+        <w:t xml:space="preserve">a good semester and a good project. I am fully happy with </w:t>
+      </w:r>
+      <w:r>
+        <w:rPr>
+          <w:lang w:val="en-US"/>
+        </w:rPr>
+        <w:t>the result and I think we did the best version of something we could do.</w:t>
       </w:r>
       <w:r>
         <w:rPr>
@@ -1605,6 +1778,151 @@
         </w:rPr>
         <w:t xml:space="preserve"> </w:t>
       </w:r>
+    </w:p>
+    <w:p>
+      <w:pPr>
+        <w:pStyle w:val="Heading2"/>
+        <w:rPr>
+          <w:color w:val="auto"/>
+          <w:lang w:val="en-US"/>
+        </w:rPr>
+      </w:pPr>
+      <w:r>
+        <w:rPr>
+          <w:color w:val="auto"/>
+          <w:lang w:val="en-US"/>
+        </w:rPr>
+        <w:t>David</w:t>
+      </w:r>
+    </w:p>
+    <w:p>
+      <w:pPr>
+        <w:rPr>
+          <w:lang w:val="en-US"/>
+        </w:rPr>
+      </w:pPr>
+      <w:r>
+        <w:rPr>
+          <w:lang w:val="en-US"/>
+        </w:rPr>
+        <w:t>For me this project was a very unique and educating experience. When working on this project I gain</w:t>
+      </w:r>
+      <w:r>
+        <w:rPr>
+          <w:lang w:val="en-US"/>
+        </w:rPr>
+        <w:t>ed</w:t>
+      </w:r>
+      <w:r>
+        <w:rPr>
+          <w:lang w:val="en-US"/>
+        </w:rPr>
+        <w:t xml:space="preserve"> a lot of knowledge </w:t>
+      </w:r>
+      <w:r>
+        <w:rPr>
+          <w:lang w:val="en-US"/>
+        </w:rPr>
+        <w:t xml:space="preserve">and experience </w:t>
+      </w:r>
+      <w:r>
+        <w:rPr>
+          <w:lang w:val="en-US"/>
+        </w:rPr>
+        <w:t xml:space="preserve">on time management, teamwork, </w:t>
+      </w:r>
+      <w:r>
+        <w:rPr>
+          <w:lang w:val="en-US"/>
+        </w:rPr>
+        <w:t>priorities</w:t>
+      </w:r>
+      <w:r>
+        <w:rPr>
+          <w:lang w:val="en-US"/>
+        </w:rPr>
+        <w:t xml:space="preserve"> and </w:t>
+      </w:r>
+      <w:r>
+        <w:rPr>
+          <w:lang w:val="en-US"/>
+        </w:rPr>
+        <w:t>delivering</w:t>
+      </w:r>
+      <w:r>
+        <w:rPr>
+          <w:lang w:val="en-US"/>
+        </w:rPr>
+        <w:t xml:space="preserve"> to the client. It was</w:t>
+      </w:r>
+      <w:r>
+        <w:rPr>
+          <w:lang w:val="en-US"/>
+        </w:rPr>
+        <w:t xml:space="preserve"> a</w:t>
+      </w:r>
+      <w:r>
+        <w:rPr>
+          <w:lang w:val="en-US"/>
+        </w:rPr>
+        <w:t xml:space="preserve"> very nice</w:t>
+      </w:r>
+      <w:r>
+        <w:rPr>
+          <w:lang w:val="en-US"/>
+        </w:rPr>
+        <w:t xml:space="preserve"> experience</w:t>
+      </w:r>
+      <w:r>
+        <w:rPr>
+          <w:lang w:val="en-US"/>
+        </w:rPr>
+        <w:t xml:space="preserve"> work</w:t>
+      </w:r>
+      <w:r>
+        <w:rPr>
+          <w:lang w:val="en-US"/>
+        </w:rPr>
+        <w:t>ing</w:t>
+      </w:r>
+      <w:r>
+        <w:rPr>
+          <w:lang w:val="en-US"/>
+        </w:rPr>
+        <w:t xml:space="preserve"> with </w:t>
+      </w:r>
+      <w:r>
+        <w:rPr>
+          <w:lang w:val="en-US"/>
+        </w:rPr>
+        <w:t>this</w:t>
+      </w:r>
+      <w:r>
+        <w:rPr>
+          <w:lang w:val="en-US"/>
+        </w:rPr>
+        <w:t xml:space="preserve"> </w:t>
+      </w:r>
+      <w:r>
+        <w:rPr>
+          <w:lang w:val="en-US"/>
+        </w:rPr>
+        <w:t xml:space="preserve">amazing </w:t>
+      </w:r>
+      <w:r>
+        <w:rPr>
+          <w:lang w:val="en-US"/>
+        </w:rPr>
+        <w:t>team</w:t>
+      </w:r>
+      <w:r>
+        <w:rPr>
+          <w:lang w:val="en-US"/>
+        </w:rPr>
+        <w:t>, I think we brought the best out of each other.  And I can now confidently say that I am happy and proud of the result of this project</w:t>
+      </w:r>
+      <w:bookmarkStart w:id="0" w:name="_GoBack"/>
+      <w:bookmarkEnd w:id="0"/>
     </w:p>
     <w:sectPr>
       <w:pgSz w:w="11906" w:h="16838"/>

</xml_diff>